<commit_message>
guia del reto tecnico
</commit_message>
<xml_diff>
--- a/Guia_del_reto_tecnico.docx
+++ b/Guia_del_reto_tecnico.docx
@@ -8,122 +8,13 @@
           <w:bottom w:val="single" w:sz="6" w:space="1" w:color="auto"/>
         </w:pBdr>
       </w:pPr>
-      <w:proofErr w:type="spellStart"/>
-      <w:r>
-        <w:t>Guía</w:t>
-      </w:r>
-      <w:proofErr w:type="spellEnd"/>
-      <w:r>
-        <w:t xml:space="preserve"> para la </w:t>
-      </w:r>
-      <w:proofErr w:type="spellStart"/>
-      <w:r>
-        <w:t>ejecución</w:t>
-      </w:r>
-      <w:proofErr w:type="spellEnd"/>
-      <w:r>
-        <w:t xml:space="preserve"> de pasos </w:t>
-      </w:r>
-      <w:proofErr w:type="spellStart"/>
-      <w:r>
-        <w:t>reto</w:t>
-      </w:r>
-      <w:proofErr w:type="spellEnd"/>
-      <w:r>
-        <w:t xml:space="preserve"> Técnico</w:t>
-      </w:r>
-    </w:p>
-    <w:p>
-      <w:r>
-        <w:t xml:space="preserve">Se </w:t>
-      </w:r>
-      <w:proofErr w:type="spellStart"/>
-      <w:r>
-        <w:t>creo</w:t>
-      </w:r>
-      <w:proofErr w:type="spellEnd"/>
-      <w:r>
-        <w:t xml:space="preserve"> un </w:t>
-      </w:r>
-      <w:proofErr w:type="spellStart"/>
-      <w:r>
-        <w:t>menú</w:t>
-      </w:r>
-      <w:proofErr w:type="spellEnd"/>
-      <w:r>
-        <w:t xml:space="preserve"> </w:t>
-      </w:r>
-      <w:proofErr w:type="spellStart"/>
-      <w:r>
-        <w:t>en</w:t>
-      </w:r>
-      <w:proofErr w:type="spellEnd"/>
-      <w:r>
-        <w:t xml:space="preserve"> shell scripting con </w:t>
-      </w:r>
-      <w:proofErr w:type="spellStart"/>
-      <w:r>
-        <w:t>el</w:t>
-      </w:r>
-      <w:proofErr w:type="spellEnd"/>
-      <w:r>
-        <w:t xml:space="preserve"> fin de </w:t>
-      </w:r>
-      <w:proofErr w:type="spellStart"/>
-      <w:r>
-        <w:t>simplificar</w:t>
-      </w:r>
-      <w:proofErr w:type="spellEnd"/>
-      <w:r>
-        <w:t xml:space="preserve"> las </w:t>
-      </w:r>
-      <w:proofErr w:type="spellStart"/>
-      <w:r>
-        <w:t>descargas</w:t>
-      </w:r>
-      <w:proofErr w:type="spellEnd"/>
-      <w:r>
-        <w:t xml:space="preserve"> de las </w:t>
-      </w:r>
-      <w:proofErr w:type="spellStart"/>
-      <w:r>
-        <w:t>imagenes</w:t>
-      </w:r>
-      <w:proofErr w:type="spellEnd"/>
-      <w:r>
-        <w:t xml:space="preserve"> docker </w:t>
-      </w:r>
-      <w:proofErr w:type="spellStart"/>
-      <w:r>
-        <w:t>construidas</w:t>
-      </w:r>
-      <w:proofErr w:type="spellEnd"/>
-      <w:r>
-        <w:t xml:space="preserve"> para </w:t>
-      </w:r>
-      <w:proofErr w:type="spellStart"/>
-      <w:r>
-        <w:t>el</w:t>
-      </w:r>
-      <w:proofErr w:type="spellEnd"/>
-      <w:r>
-        <w:t xml:space="preserve"> </w:t>
-      </w:r>
-      <w:proofErr w:type="spellStart"/>
-      <w:r>
-        <w:t>reto</w:t>
-      </w:r>
-      <w:proofErr w:type="spellEnd"/>
-      <w:r>
-        <w:t xml:space="preserve"> </w:t>
-      </w:r>
-      <w:proofErr w:type="spellStart"/>
-      <w:r>
-        <w:t>tecnico</w:t>
-      </w:r>
-      <w:proofErr w:type="spellEnd"/>
-      <w:r>
-        <w:t>.</w:t>
+      <w:r>
+        <w:t>Guía para la ejecución de pasos reto Técnico</w:t>
+      </w:r>
+    </w:p>
+    <w:p>
+      <w:r>
+        <w:t>Se creo un menú en shell scripting con el fin de simplificar las descargas de las imagenes docker construidas para el reto tecnico.</w:t>
       </w:r>
     </w:p>
     <w:p>
@@ -135,85 +26,8 @@
         </w:numPr>
       </w:pPr>
       <w:r>
-        <w:t xml:space="preserve">Se </w:t>
-      </w:r>
-      <w:proofErr w:type="spellStart"/>
-      <w:r>
-        <w:t>debe</w:t>
-      </w:r>
-      <w:proofErr w:type="spellEnd"/>
-      <w:r>
-        <w:t xml:space="preserve"> </w:t>
-      </w:r>
-      <w:proofErr w:type="spellStart"/>
-      <w:r>
-        <w:t>descargar</w:t>
-      </w:r>
-      <w:proofErr w:type="spellEnd"/>
-      <w:r>
-        <w:t xml:space="preserve"> </w:t>
-      </w:r>
-      <w:proofErr w:type="spellStart"/>
-      <w:r>
-        <w:t>el</w:t>
-      </w:r>
-      <w:proofErr w:type="spellEnd"/>
-      <w:r>
-        <w:t xml:space="preserve"> </w:t>
-      </w:r>
-      <w:proofErr w:type="spellStart"/>
-      <w:r>
-        <w:t>bashero</w:t>
-      </w:r>
-      <w:proofErr w:type="spellEnd"/>
-      <w:r>
-        <w:t xml:space="preserve"> </w:t>
-      </w:r>
-      <w:proofErr w:type="spellStart"/>
-      <w:r>
-        <w:t>en</w:t>
-      </w:r>
-      <w:proofErr w:type="spellEnd"/>
-      <w:r>
-        <w:t xml:space="preserve"> un SO con </w:t>
-      </w:r>
-      <w:proofErr w:type="spellStart"/>
-      <w:r>
-        <w:t>distirbucion</w:t>
-      </w:r>
-      <w:proofErr w:type="spellEnd"/>
-      <w:r>
-        <w:t xml:space="preserve"> </w:t>
-      </w:r>
-      <w:proofErr w:type="spellStart"/>
-      <w:r>
-        <w:t>linux</w:t>
-      </w:r>
-      <w:proofErr w:type="spellEnd"/>
-      <w:r>
-        <w:t xml:space="preserve"> que se </w:t>
-      </w:r>
-      <w:proofErr w:type="spellStart"/>
-      <w:r>
-        <w:t>encuentra</w:t>
-      </w:r>
-      <w:proofErr w:type="spellEnd"/>
-      <w:r>
-        <w:t xml:space="preserve"> </w:t>
-      </w:r>
-      <w:proofErr w:type="spellStart"/>
-      <w:r>
-        <w:t>dentro</w:t>
-      </w:r>
-      <w:proofErr w:type="spellEnd"/>
-      <w:r>
-        <w:t xml:space="preserve"> del </w:t>
-      </w:r>
-      <w:proofErr w:type="spellStart"/>
-      <w:r>
-        <w:t>github</w:t>
-      </w:r>
-      <w:proofErr w:type="spellEnd"/>
+        <w:t>Se debe descargar el bashero en un SO con distirbucion linux que se encuentra dentro del github</w:t>
+      </w:r>
     </w:p>
     <w:p>
       <w:pPr>
@@ -282,47 +96,7 @@
         </w:numPr>
       </w:pPr>
       <w:r>
-        <w:t xml:space="preserve">y </w:t>
-      </w:r>
-      <w:proofErr w:type="spellStart"/>
-      <w:r>
-        <w:t>brindarle</w:t>
-      </w:r>
-      <w:proofErr w:type="spellEnd"/>
-      <w:r>
-        <w:t xml:space="preserve"> </w:t>
-      </w:r>
-      <w:proofErr w:type="spellStart"/>
-      <w:r>
-        <w:t>permisos</w:t>
-      </w:r>
-      <w:proofErr w:type="spellEnd"/>
-      <w:r>
-        <w:t xml:space="preserve"> al </w:t>
-      </w:r>
-      <w:proofErr w:type="spellStart"/>
-      <w:r>
-        <w:t>bashero</w:t>
-      </w:r>
-      <w:proofErr w:type="spellEnd"/>
-      <w:r>
-        <w:t xml:space="preserve"> con </w:t>
-      </w:r>
-      <w:proofErr w:type="spellStart"/>
-      <w:r>
-        <w:t>el</w:t>
-      </w:r>
-      <w:proofErr w:type="spellEnd"/>
-      <w:r>
-        <w:t xml:space="preserve"> </w:t>
-      </w:r>
-      <w:proofErr w:type="spellStart"/>
-      <w:r>
-        <w:t>siguiente</w:t>
-      </w:r>
-      <w:proofErr w:type="spellEnd"/>
-      <w:r>
-        <w:t xml:space="preserve"> commando:</w:t>
+        <w:t>y brindarle permisos al bashero con el siguiente commando:</w:t>
       </w:r>
     </w:p>
     <w:p>
@@ -332,23 +106,12 @@
       <w:r>
         <w:t>“</w:t>
       </w:r>
-      <w:proofErr w:type="spellStart"/>
-      <w:proofErr w:type="gramStart"/>
       <w:r>
         <w:rPr>
           <w:b/>
           <w:bCs/>
         </w:rPr>
-        <w:t>chmod</w:t>
-      </w:r>
-      <w:proofErr w:type="spellEnd"/>
-      <w:proofErr w:type="gramEnd"/>
-      <w:r>
-        <w:rPr>
-          <w:b/>
-          <w:bCs/>
-        </w:rPr>
-        <w:t xml:space="preserve"> 777 reto_tecnico_kyndryl.sh</w:t>
+        <w:t>chmod 777 reto_tecnico_kyndryl.sh</w:t>
       </w:r>
       <w:r>
         <w:t>”</w:t>
@@ -404,29 +167,8 @@
           <w:numId w:val="1"/>
         </w:numPr>
       </w:pPr>
-      <w:proofErr w:type="spellStart"/>
-      <w:r>
-        <w:t>Ejecutar</w:t>
-      </w:r>
-      <w:proofErr w:type="spellEnd"/>
-      <w:r>
-        <w:t xml:space="preserve"> </w:t>
-      </w:r>
-      <w:proofErr w:type="spellStart"/>
-      <w:r>
-        <w:t>el</w:t>
-      </w:r>
-      <w:proofErr w:type="spellEnd"/>
-      <w:r>
-        <w:t xml:space="preserve"> </w:t>
-      </w:r>
-      <w:proofErr w:type="spellStart"/>
-      <w:r>
-        <w:t>siguiente</w:t>
-      </w:r>
-      <w:proofErr w:type="spellEnd"/>
-      <w:r>
-        <w:t xml:space="preserve"> commando: </w:t>
+      <w:r>
+        <w:t xml:space="preserve">Ejecutar el siguiente commando: </w:t>
       </w:r>
       <w:r>
         <w:rPr>
@@ -487,133 +229,16 @@
         </w:numPr>
       </w:pPr>
       <w:r>
-        <w:t xml:space="preserve">Se </w:t>
-      </w:r>
-      <w:proofErr w:type="spellStart"/>
-      <w:r>
-        <w:t>desplegara</w:t>
-      </w:r>
-      <w:proofErr w:type="spellEnd"/>
-      <w:r>
-        <w:t xml:space="preserve"> </w:t>
-      </w:r>
-      <w:proofErr w:type="gramStart"/>
-      <w:r>
-        <w:t>un Menu</w:t>
-      </w:r>
-      <w:proofErr w:type="gramEnd"/>
-      <w:r>
-        <w:t xml:space="preserve"> </w:t>
-      </w:r>
-      <w:proofErr w:type="spellStart"/>
-      <w:r>
-        <w:t>el</w:t>
-      </w:r>
-      <w:proofErr w:type="spellEnd"/>
-      <w:r>
-        <w:t xml:space="preserve"> </w:t>
-      </w:r>
-      <w:proofErr w:type="spellStart"/>
-      <w:r>
-        <w:t>cual</w:t>
-      </w:r>
-      <w:proofErr w:type="spellEnd"/>
-      <w:r>
-        <w:t xml:space="preserve"> se </w:t>
-      </w:r>
-      <w:proofErr w:type="spellStart"/>
-      <w:r>
-        <w:t>debe</w:t>
-      </w:r>
-      <w:proofErr w:type="spellEnd"/>
-      <w:r>
-        <w:t xml:space="preserve"> </w:t>
-      </w:r>
-      <w:proofErr w:type="spellStart"/>
-      <w:r>
-        <w:t>seguir</w:t>
-      </w:r>
-      <w:proofErr w:type="spellEnd"/>
-      <w:r>
-        <w:t xml:space="preserve"> </w:t>
-      </w:r>
-      <w:proofErr w:type="spellStart"/>
-      <w:r>
-        <w:t>en</w:t>
-      </w:r>
-      <w:proofErr w:type="spellEnd"/>
-      <w:r>
-        <w:t xml:space="preserve"> Orden</w:t>
-      </w:r>
-    </w:p>
-    <w:p>
-      <w:pPr>
-        <w:pStyle w:val="ListParagraph"/>
-      </w:pPr>
-      <w:r>
-        <w:t xml:space="preserve">Se </w:t>
-      </w:r>
-      <w:proofErr w:type="spellStart"/>
-      <w:r>
-        <w:t>debe</w:t>
-      </w:r>
-      <w:proofErr w:type="spellEnd"/>
-      <w:r>
-        <w:t xml:space="preserve"> </w:t>
-      </w:r>
-      <w:proofErr w:type="spellStart"/>
-      <w:r>
-        <w:t>empezar</w:t>
-      </w:r>
-      <w:proofErr w:type="spellEnd"/>
-      <w:r>
-        <w:t xml:space="preserve"> </w:t>
-      </w:r>
-      <w:proofErr w:type="spellStart"/>
-      <w:r>
-        <w:t>desde</w:t>
-      </w:r>
-      <w:proofErr w:type="spellEnd"/>
-      <w:r>
-        <w:t xml:space="preserve"> </w:t>
-      </w:r>
-      <w:proofErr w:type="spellStart"/>
-      <w:r>
-        <w:t>el</w:t>
-      </w:r>
-      <w:proofErr w:type="spellEnd"/>
-      <w:r>
-        <w:t xml:space="preserve"> </w:t>
-      </w:r>
-      <w:proofErr w:type="spellStart"/>
-      <w:r>
-        <w:t>orden</w:t>
-      </w:r>
-      <w:proofErr w:type="spellEnd"/>
-      <w:r>
-        <w:t xml:space="preserve"> que se </w:t>
-      </w:r>
-      <w:proofErr w:type="spellStart"/>
-      <w:r>
-        <w:t>aprecia</w:t>
-      </w:r>
-      <w:proofErr w:type="spellEnd"/>
-      <w:r>
-        <w:t xml:space="preserve"> </w:t>
-      </w:r>
-      <w:proofErr w:type="spellStart"/>
-      <w:r>
-        <w:t>en</w:t>
-      </w:r>
-      <w:proofErr w:type="spellEnd"/>
-      <w:r>
-        <w:t xml:space="preserve"> la </w:t>
-      </w:r>
-      <w:proofErr w:type="spellStart"/>
-      <w:r>
-        <w:t>plantilla</w:t>
-      </w:r>
-      <w:proofErr w:type="spellEnd"/>
+        <w:t>Se desplegara un Menu el cual se debe seguir en Orden</w:t>
+      </w:r>
+    </w:p>
+    <w:p>
+      <w:pPr>
+        <w:pStyle w:val="ListParagraph"/>
+      </w:pPr>
+      <w:r>
+        <w:t>Se debe empezar desde el orden que se aprecia en la plantilla</w:t>
+      </w:r>
     </w:p>
     <w:p>
       <w:r>
@@ -667,42 +292,10 @@
       </w:pPr>
       <w:r>
         <w:lastRenderedPageBreak/>
-        <w:t xml:space="preserve">Se </w:t>
-      </w:r>
-      <w:proofErr w:type="spellStart"/>
-      <w:r>
-        <w:t>coloca</w:t>
-      </w:r>
-      <w:proofErr w:type="spellEnd"/>
-      <w:r>
-        <w:t xml:space="preserve"> la </w:t>
-      </w:r>
-      <w:proofErr w:type="spellStart"/>
-      <w:r>
-        <w:t>opcion</w:t>
-      </w:r>
-      <w:proofErr w:type="spellEnd"/>
-      <w:r>
-        <w:t xml:space="preserve"> que se require </w:t>
-      </w:r>
-      <w:proofErr w:type="spellStart"/>
-      <w:r>
-        <w:t>realizar</w:t>
-      </w:r>
-      <w:proofErr w:type="spellEnd"/>
-      <w:r>
-        <w:t>.</w:t>
-      </w:r>
-      <w:r>
-        <w:t xml:space="preserve"> </w:t>
-      </w:r>
-      <w:proofErr w:type="spellStart"/>
-      <w:r>
-        <w:t>Opcion</w:t>
-      </w:r>
-      <w:proofErr w:type="spellEnd"/>
-      <w:r>
-        <w:t xml:space="preserve">: </w:t>
+        <w:t>Se coloca la opcion que se require realizar.</w:t>
+      </w:r>
+      <w:r>
+        <w:t xml:space="preserve"> Opcion: </w:t>
       </w:r>
       <w:r>
         <w:rPr>
@@ -763,63 +356,7 @@
         </w:numPr>
       </w:pPr>
       <w:r>
-        <w:t xml:space="preserve">Se </w:t>
-      </w:r>
-      <w:proofErr w:type="spellStart"/>
-      <w:r>
-        <w:t>empezaran</w:t>
-      </w:r>
-      <w:proofErr w:type="spellEnd"/>
-      <w:r>
-        <w:t xml:space="preserve"> a </w:t>
-      </w:r>
-      <w:proofErr w:type="spellStart"/>
-      <w:r>
-        <w:t>descargar</w:t>
-      </w:r>
-      <w:proofErr w:type="spellEnd"/>
-      <w:r>
-        <w:t xml:space="preserve"> las </w:t>
-      </w:r>
-      <w:proofErr w:type="spellStart"/>
-      <w:r>
-        <w:t>imagenes</w:t>
-      </w:r>
-      <w:proofErr w:type="spellEnd"/>
-      <w:r>
-        <w:t xml:space="preserve"> </w:t>
-      </w:r>
-      <w:proofErr w:type="spellStart"/>
-      <w:r>
-        <w:t>pertinentes</w:t>
-      </w:r>
-      <w:proofErr w:type="spellEnd"/>
-      <w:r>
-        <w:t xml:space="preserve"> al </w:t>
-      </w:r>
-      <w:proofErr w:type="spellStart"/>
-      <w:r>
-        <w:t>reto</w:t>
-      </w:r>
-      <w:proofErr w:type="spellEnd"/>
-      <w:r>
-        <w:t xml:space="preserve"> </w:t>
-      </w:r>
-      <w:proofErr w:type="spellStart"/>
-      <w:r>
-        <w:t>tecnico</w:t>
-      </w:r>
-      <w:proofErr w:type="spellEnd"/>
-      <w:r>
-        <w:t xml:space="preserve"> </w:t>
-      </w:r>
-      <w:proofErr w:type="spellStart"/>
-      <w:r>
-        <w:t>como</w:t>
-      </w:r>
-      <w:proofErr w:type="spellEnd"/>
-      <w:r>
-        <w:t>:</w:t>
+        <w:t>Se empezaran a descargar las imagenes pertinentes al reto tecnico como:</w:t>
       </w:r>
     </w:p>
     <w:p>
@@ -855,81 +392,15 @@
         </w:numPr>
       </w:pPr>
       <w:r>
-        <w:t xml:space="preserve">La BD </w:t>
-      </w:r>
-      <w:proofErr w:type="spellStart"/>
-      <w:r>
-        <w:t>en</w:t>
-      </w:r>
-      <w:proofErr w:type="spellEnd"/>
-      <w:r>
-        <w:t xml:space="preserve"> </w:t>
-      </w:r>
-      <w:proofErr w:type="spellStart"/>
-      <w:r>
-        <w:t>postgres</w:t>
-      </w:r>
-      <w:proofErr w:type="spellEnd"/>
+        <w:t>La BD en postgres</w:t>
+      </w:r>
     </w:p>
     <w:p>
       <w:pPr>
         <w:ind w:left="696"/>
       </w:pPr>
-      <w:proofErr w:type="spellStart"/>
-      <w:r>
-        <w:t>Estas</w:t>
-      </w:r>
-      <w:proofErr w:type="spellEnd"/>
-      <w:r>
-        <w:t xml:space="preserve"> </w:t>
-      </w:r>
-      <w:proofErr w:type="spellStart"/>
-      <w:r>
-        <w:t>imagenes</w:t>
-      </w:r>
-      <w:proofErr w:type="spellEnd"/>
-      <w:r>
-        <w:t xml:space="preserve"> se </w:t>
-      </w:r>
-      <w:proofErr w:type="spellStart"/>
-      <w:r>
-        <w:t>encuentran</w:t>
-      </w:r>
-      <w:proofErr w:type="spellEnd"/>
-      <w:r>
-        <w:t xml:space="preserve"> </w:t>
-      </w:r>
-      <w:proofErr w:type="spellStart"/>
-      <w:r>
-        <w:t>subidas</w:t>
-      </w:r>
-      <w:proofErr w:type="spellEnd"/>
-      <w:r>
-        <w:t xml:space="preserve"> </w:t>
-      </w:r>
-      <w:proofErr w:type="spellStart"/>
-      <w:r>
-        <w:t>en</w:t>
-      </w:r>
-      <w:proofErr w:type="spellEnd"/>
-      <w:r>
-        <w:t xml:space="preserve"> mi </w:t>
-      </w:r>
-      <w:proofErr w:type="spellStart"/>
-      <w:r>
-        <w:t>repositorio</w:t>
-      </w:r>
-      <w:proofErr w:type="spellEnd"/>
-      <w:r>
-        <w:t xml:space="preserve"> de </w:t>
-      </w:r>
-      <w:proofErr w:type="spellStart"/>
-      <w:r>
-        <w:t>DockerHub</w:t>
-      </w:r>
-      <w:proofErr w:type="spellEnd"/>
-      <w:r>
-        <w:t xml:space="preserve">: </w:t>
+      <w:r>
+        <w:t xml:space="preserve">Estas imagenes se encuentran subidas en mi repositorio de DockerHub: </w:t>
       </w:r>
       <w:hyperlink r:id="rId11" w:history="1">
         <w:r>
@@ -993,55 +464,7 @@
       </w:pPr>
       <w:r>
         <w:lastRenderedPageBreak/>
-        <w:t xml:space="preserve">Una </w:t>
-      </w:r>
-      <w:proofErr w:type="spellStart"/>
-      <w:r>
-        <w:t>vez</w:t>
-      </w:r>
-      <w:proofErr w:type="spellEnd"/>
-      <w:r>
-        <w:t xml:space="preserve"> </w:t>
-      </w:r>
-      <w:proofErr w:type="spellStart"/>
-      <w:r>
-        <w:t>descargado</w:t>
-      </w:r>
-      <w:proofErr w:type="spellEnd"/>
-      <w:r>
-        <w:t xml:space="preserve"> la </w:t>
-      </w:r>
-      <w:proofErr w:type="spellStart"/>
-      <w:r>
-        <w:t>opcion</w:t>
-      </w:r>
-      <w:proofErr w:type="spellEnd"/>
-      <w:r>
-        <w:t xml:space="preserve"> 1 se </w:t>
-      </w:r>
-      <w:proofErr w:type="spellStart"/>
-      <w:r>
-        <w:t>debe</w:t>
-      </w:r>
-      <w:proofErr w:type="spellEnd"/>
-      <w:r>
-        <w:t xml:space="preserve"> </w:t>
-      </w:r>
-      <w:proofErr w:type="spellStart"/>
-      <w:r>
-        <w:t>seguir</w:t>
-      </w:r>
-      <w:proofErr w:type="spellEnd"/>
-      <w:r>
-        <w:t xml:space="preserve"> con la </w:t>
-      </w:r>
-      <w:proofErr w:type="spellStart"/>
-      <w:r>
-        <w:t>opcion</w:t>
-      </w:r>
-      <w:proofErr w:type="spellEnd"/>
-      <w:r>
-        <w:t xml:space="preserve"> </w:t>
+        <w:t xml:space="preserve">Una vez descargado la opcion 1 se debe seguir con la opcion </w:t>
       </w:r>
       <w:r>
         <w:rPr>
@@ -1059,59 +482,9 @@
           <w:numId w:val="1"/>
         </w:numPr>
       </w:pPr>
-      <w:proofErr w:type="spellStart"/>
-      <w:r>
-        <w:t>Esta</w:t>
-      </w:r>
-      <w:proofErr w:type="spellEnd"/>
-      <w:r>
-        <w:t xml:space="preserve"> </w:t>
-      </w:r>
-      <w:proofErr w:type="spellStart"/>
-      <w:r>
-        <w:t>opcion</w:t>
-      </w:r>
-      <w:proofErr w:type="spellEnd"/>
-      <w:r>
-        <w:t xml:space="preserve"> </w:t>
-      </w:r>
-      <w:proofErr w:type="spellStart"/>
-      <w:r>
-        <w:t>desplegara</w:t>
-      </w:r>
-      <w:proofErr w:type="spellEnd"/>
-      <w:r>
-        <w:t xml:space="preserve"> las </w:t>
-      </w:r>
-      <w:proofErr w:type="spellStart"/>
-      <w:r>
-        <w:t>imagenes</w:t>
-      </w:r>
-      <w:proofErr w:type="spellEnd"/>
-      <w:r>
-        <w:t xml:space="preserve"> docker </w:t>
-      </w:r>
-      <w:proofErr w:type="spellStart"/>
-      <w:r>
-        <w:t>pertinentes</w:t>
-      </w:r>
-      <w:proofErr w:type="spellEnd"/>
-      <w:r>
-        <w:t xml:space="preserve"> al </w:t>
-      </w:r>
-      <w:proofErr w:type="spellStart"/>
-      <w:r>
-        <w:t>reto</w:t>
-      </w:r>
-      <w:proofErr w:type="spellEnd"/>
-      <w:r>
-        <w:t xml:space="preserve"> </w:t>
-      </w:r>
-      <w:proofErr w:type="spellStart"/>
-      <w:r>
-        <w:t>tecnico</w:t>
-      </w:r>
-      <w:proofErr w:type="spellEnd"/>
+      <w:r>
+        <w:t>Esta opcion desplegara las imagenes docker pertinentes al reto tecnico</w:t>
+      </w:r>
     </w:p>
     <w:p>
       <w:r>
@@ -1163,93 +536,8 @@
           <w:numId w:val="1"/>
         </w:numPr>
       </w:pPr>
-      <w:proofErr w:type="spellStart"/>
-      <w:r>
-        <w:t>Despues</w:t>
-      </w:r>
-      <w:proofErr w:type="spellEnd"/>
-      <w:r>
-        <w:t xml:space="preserve"> de </w:t>
-      </w:r>
-      <w:proofErr w:type="spellStart"/>
-      <w:r>
-        <w:t>desplegar</w:t>
-      </w:r>
-      <w:proofErr w:type="spellEnd"/>
-      <w:r>
-        <w:t xml:space="preserve"> las </w:t>
-      </w:r>
-      <w:proofErr w:type="spellStart"/>
-      <w:r>
-        <w:t>imagenes</w:t>
-      </w:r>
-      <w:proofErr w:type="spellEnd"/>
-      <w:r>
-        <w:t xml:space="preserve"> docker </w:t>
-      </w:r>
-      <w:proofErr w:type="spellStart"/>
-      <w:r>
-        <w:t>en</w:t>
-      </w:r>
-      <w:proofErr w:type="spellEnd"/>
-      <w:r>
-        <w:t xml:space="preserve"> local </w:t>
-      </w:r>
-      <w:proofErr w:type="spellStart"/>
-      <w:r>
-        <w:t>verificar</w:t>
-      </w:r>
-      <w:proofErr w:type="spellEnd"/>
-      <w:r>
-        <w:t xml:space="preserve"> la </w:t>
-      </w:r>
-      <w:proofErr w:type="spellStart"/>
-      <w:r>
-        <w:t>salud</w:t>
-      </w:r>
-      <w:proofErr w:type="spellEnd"/>
-      <w:r>
-        <w:t xml:space="preserve"> de </w:t>
-      </w:r>
-      <w:proofErr w:type="spellStart"/>
-      <w:r>
-        <w:t>los</w:t>
-      </w:r>
-      <w:proofErr w:type="spellEnd"/>
-      <w:r>
-        <w:t xml:space="preserve"> </w:t>
-      </w:r>
-      <w:proofErr w:type="spellStart"/>
-      <w:r>
-        <w:t>contenedores</w:t>
-      </w:r>
-      <w:proofErr w:type="spellEnd"/>
-      <w:r>
-        <w:t xml:space="preserve"> para </w:t>
-      </w:r>
-      <w:proofErr w:type="spellStart"/>
-      <w:r>
-        <w:t>ello</w:t>
-      </w:r>
-      <w:proofErr w:type="spellEnd"/>
-      <w:r>
-        <w:t xml:space="preserve"> </w:t>
-      </w:r>
-      <w:proofErr w:type="spellStart"/>
-      <w:r>
-        <w:t>selecionar</w:t>
-      </w:r>
-      <w:proofErr w:type="spellEnd"/>
-      <w:r>
-        <w:t xml:space="preserve"> la </w:t>
-      </w:r>
-      <w:proofErr w:type="spellStart"/>
-      <w:r>
-        <w:t>opcion</w:t>
-      </w:r>
-      <w:proofErr w:type="spellEnd"/>
-      <w:r>
-        <w:t xml:space="preserve"> </w:t>
+      <w:r>
+        <w:t xml:space="preserve">Despues de desplegar las imagenes docker en local verificar la salud de los contenedores para ello selecionar la opcion </w:t>
       </w:r>
       <w:r>
         <w:rPr>
@@ -1310,87 +598,13 @@
         </w:numPr>
       </w:pPr>
       <w:r>
-        <w:t xml:space="preserve">La </w:t>
-      </w:r>
-      <w:proofErr w:type="spellStart"/>
-      <w:r>
-        <w:t>siguiente</w:t>
-      </w:r>
-      <w:proofErr w:type="spellEnd"/>
-      <w:r>
-        <w:t xml:space="preserve"> </w:t>
-      </w:r>
-      <w:proofErr w:type="spellStart"/>
-      <w:r>
-        <w:t>opci</w:t>
+        <w:t>La siguiente opci</w:t>
       </w:r>
       <w:r>
         <w:t>ó</w:t>
       </w:r>
       <w:r>
-        <w:t>n</w:t>
-      </w:r>
-      <w:proofErr w:type="spellEnd"/>
-      <w:r>
-        <w:t xml:space="preserve"> es para </w:t>
-      </w:r>
-      <w:proofErr w:type="spellStart"/>
-      <w:r>
-        <w:t>realizar</w:t>
-      </w:r>
-      <w:proofErr w:type="spellEnd"/>
-      <w:r>
-        <w:t xml:space="preserve"> la </w:t>
-      </w:r>
-      <w:proofErr w:type="spellStart"/>
-      <w:r>
-        <w:t>suma</w:t>
-      </w:r>
-      <w:proofErr w:type="spellEnd"/>
-      <w:r>
-        <w:t xml:space="preserve"> de 02 </w:t>
-      </w:r>
-      <w:proofErr w:type="spellStart"/>
-      <w:proofErr w:type="gramStart"/>
-      <w:r>
-        <w:t>numero</w:t>
-      </w:r>
-      <w:proofErr w:type="spellEnd"/>
-      <w:r>
-        <w:t xml:space="preserve">  </w:t>
-      </w:r>
-      <w:proofErr w:type="spellStart"/>
-      <w:r>
-        <w:t>este</w:t>
-      </w:r>
-      <w:proofErr w:type="spellEnd"/>
-      <w:proofErr w:type="gramEnd"/>
-      <w:r>
-        <w:t xml:space="preserve"> </w:t>
-      </w:r>
-      <w:proofErr w:type="spellStart"/>
-      <w:r>
-        <w:t>resultado</w:t>
-      </w:r>
-      <w:proofErr w:type="spellEnd"/>
-      <w:r>
-        <w:t xml:space="preserve"> se </w:t>
-      </w:r>
-      <w:proofErr w:type="spellStart"/>
-      <w:r>
-        <w:t>guarde</w:t>
-      </w:r>
-      <w:proofErr w:type="spellEnd"/>
-      <w:r>
-        <w:t xml:space="preserve"> </w:t>
-      </w:r>
-      <w:proofErr w:type="spellStart"/>
-      <w:r>
-        <w:t>en</w:t>
-      </w:r>
-      <w:proofErr w:type="spellEnd"/>
-      <w:r>
-        <w:t xml:space="preserve"> la BD</w:t>
+        <w:t>n es para realizar la suma de 02 numero  este resultado se guarde en la BD</w:t>
       </w:r>
     </w:p>
     <w:p>
@@ -1402,31 +616,7 @@
         </w:numPr>
       </w:pPr>
       <w:r>
-        <w:t xml:space="preserve">Para </w:t>
-      </w:r>
-      <w:proofErr w:type="spellStart"/>
-      <w:r>
-        <w:t>ello</w:t>
-      </w:r>
-      <w:proofErr w:type="spellEnd"/>
-      <w:r>
-        <w:t xml:space="preserve"> </w:t>
-      </w:r>
-      <w:proofErr w:type="spellStart"/>
-      <w:r>
-        <w:t>selecionar</w:t>
-      </w:r>
-      <w:proofErr w:type="spellEnd"/>
-      <w:r>
-        <w:t xml:space="preserve"> la </w:t>
-      </w:r>
-      <w:proofErr w:type="spellStart"/>
-      <w:r>
-        <w:t>opcion</w:t>
-      </w:r>
-      <w:proofErr w:type="spellEnd"/>
-      <w:r>
-        <w:t xml:space="preserve">: </w:t>
+        <w:t xml:space="preserve">Para ello selecionar la opcion: </w:t>
       </w:r>
       <w:r>
         <w:rPr>
@@ -1488,47 +678,7 @@
       </w:pPr>
       <w:r>
         <w:lastRenderedPageBreak/>
-        <w:t xml:space="preserve">La </w:t>
-      </w:r>
-      <w:proofErr w:type="spellStart"/>
-      <w:r>
-        <w:t>siguiente</w:t>
-      </w:r>
-      <w:proofErr w:type="spellEnd"/>
-      <w:r>
-        <w:t xml:space="preserve"> </w:t>
-      </w:r>
-      <w:proofErr w:type="spellStart"/>
-      <w:r>
-        <w:t>opción</w:t>
-      </w:r>
-      <w:proofErr w:type="spellEnd"/>
-      <w:r>
-        <w:t xml:space="preserve"> es para </w:t>
-      </w:r>
-      <w:proofErr w:type="spellStart"/>
-      <w:r>
-        <w:t>explicar</w:t>
-      </w:r>
-      <w:proofErr w:type="spellEnd"/>
-      <w:r>
-        <w:t xml:space="preserve"> </w:t>
-      </w:r>
-      <w:proofErr w:type="spellStart"/>
-      <w:r>
-        <w:t>el</w:t>
-      </w:r>
-      <w:proofErr w:type="spellEnd"/>
-      <w:r>
-        <w:t xml:space="preserve"> punto o la </w:t>
-      </w:r>
-      <w:proofErr w:type="spellStart"/>
-      <w:r>
-        <w:t>opcion</w:t>
-      </w:r>
-      <w:proofErr w:type="spellEnd"/>
-      <w:r>
-        <w:t xml:space="preserve"> </w:t>
+        <w:t xml:space="preserve">La siguiente opción es para explicar el punto o la opcion </w:t>
       </w:r>
       <w:r>
         <w:rPr>
@@ -1538,81 +688,7 @@
         <w:t>5</w:t>
       </w:r>
       <w:r>
-        <w:t xml:space="preserve"> se </w:t>
-      </w:r>
-      <w:proofErr w:type="spellStart"/>
-      <w:r>
-        <w:t>debe</w:t>
-      </w:r>
-      <w:proofErr w:type="spellEnd"/>
-      <w:r>
-        <w:t xml:space="preserve"> </w:t>
-      </w:r>
-      <w:proofErr w:type="spellStart"/>
-      <w:r>
-        <w:t>descargar</w:t>
-      </w:r>
-      <w:proofErr w:type="spellEnd"/>
-      <w:r>
-        <w:t xml:space="preserve"> </w:t>
-      </w:r>
-      <w:proofErr w:type="spellStart"/>
-      <w:proofErr w:type="gramStart"/>
-      <w:r>
-        <w:t>el</w:t>
-      </w:r>
-      <w:proofErr w:type="spellEnd"/>
-      <w:r>
-        <w:t xml:space="preserve"> .</w:t>
-      </w:r>
-      <w:proofErr w:type="spellStart"/>
-      <w:r>
-        <w:t>json</w:t>
-      </w:r>
-      <w:proofErr w:type="spellEnd"/>
-      <w:proofErr w:type="gramEnd"/>
-      <w:r>
-        <w:t xml:space="preserve"> que se </w:t>
-      </w:r>
-      <w:proofErr w:type="spellStart"/>
-      <w:r>
-        <w:t>encuentra</w:t>
-      </w:r>
-      <w:proofErr w:type="spellEnd"/>
-      <w:r>
-        <w:t xml:space="preserve"> </w:t>
-      </w:r>
-      <w:proofErr w:type="spellStart"/>
-      <w:r>
-        <w:t>subido</w:t>
-      </w:r>
-      <w:proofErr w:type="spellEnd"/>
-      <w:r>
-        <w:t xml:space="preserve"> </w:t>
-      </w:r>
-      <w:proofErr w:type="spellStart"/>
-      <w:r>
-        <w:t>en</w:t>
-      </w:r>
-      <w:proofErr w:type="spellEnd"/>
-      <w:r>
-        <w:t xml:space="preserve"> </w:t>
-      </w:r>
-      <w:proofErr w:type="spellStart"/>
-      <w:r>
-        <w:t>el</w:t>
-      </w:r>
-      <w:proofErr w:type="spellEnd"/>
-      <w:r>
-        <w:t xml:space="preserve"> </w:t>
-      </w:r>
-      <w:proofErr w:type="spellStart"/>
-      <w:r>
-        <w:t>github</w:t>
-      </w:r>
-      <w:proofErr w:type="spellEnd"/>
-      <w:r>
-        <w:t xml:space="preserve"> </w:t>
+        <w:t xml:space="preserve"> se debe descargar el .json que se encuentra subido en el github </w:t>
       </w:r>
       <w:hyperlink r:id="rId16" w:history="1">
         <w:r>
@@ -1726,109 +802,8 @@
           <w:numId w:val="1"/>
         </w:numPr>
       </w:pPr>
-      <w:proofErr w:type="spellStart"/>
-      <w:r>
-        <w:t>Ir</w:t>
-      </w:r>
-      <w:proofErr w:type="spellEnd"/>
-      <w:r>
-        <w:t xml:space="preserve"> a la </w:t>
-      </w:r>
-      <w:proofErr w:type="spellStart"/>
-      <w:r>
-        <w:t>nube</w:t>
-      </w:r>
-      <w:proofErr w:type="spellEnd"/>
-      <w:r>
-        <w:t xml:space="preserve"> de AZURE y se </w:t>
-      </w:r>
-      <w:proofErr w:type="spellStart"/>
-      <w:r>
-        <w:t>debe</w:t>
-      </w:r>
-      <w:proofErr w:type="spellEnd"/>
-      <w:r>
-        <w:t xml:space="preserve"> </w:t>
-      </w:r>
-      <w:proofErr w:type="spellStart"/>
-      <w:r>
-        <w:t>buscar</w:t>
-      </w:r>
-      <w:proofErr w:type="spellEnd"/>
-      <w:r>
-        <w:t xml:space="preserve"> </w:t>
-      </w:r>
-      <w:proofErr w:type="spellStart"/>
-      <w:r>
-        <w:t>el</w:t>
-      </w:r>
-      <w:proofErr w:type="spellEnd"/>
-      <w:r>
-        <w:t xml:space="preserve"> </w:t>
-      </w:r>
-      <w:proofErr w:type="spellStart"/>
-      <w:r>
-        <w:t>servicio</w:t>
-      </w:r>
-      <w:proofErr w:type="spellEnd"/>
-      <w:r>
-        <w:t xml:space="preserve"> “Custom Deployment” </w:t>
-      </w:r>
-      <w:proofErr w:type="spellStart"/>
-      <w:r>
-        <w:t>en</w:t>
-      </w:r>
-      <w:proofErr w:type="spellEnd"/>
-      <w:r>
-        <w:t xml:space="preserve"> </w:t>
-      </w:r>
-      <w:proofErr w:type="spellStart"/>
-      <w:r>
-        <w:t>el</w:t>
-      </w:r>
-      <w:proofErr w:type="spellEnd"/>
-      <w:r>
-        <w:t xml:space="preserve"> </w:t>
-      </w:r>
-      <w:proofErr w:type="spellStart"/>
-      <w:r>
-        <w:t>buscador</w:t>
-      </w:r>
-      <w:proofErr w:type="spellEnd"/>
-      <w:r>
-        <w:t xml:space="preserve"> de azure y </w:t>
-      </w:r>
-      <w:proofErr w:type="spellStart"/>
-      <w:r>
-        <w:t>dar</w:t>
-      </w:r>
-      <w:proofErr w:type="spellEnd"/>
-      <w:r>
-        <w:t xml:space="preserve"> </w:t>
-      </w:r>
-      <w:proofErr w:type="spellStart"/>
-      <w:r>
-        <w:t>clic</w:t>
-      </w:r>
-      <w:proofErr w:type="spellEnd"/>
-      <w:r>
-        <w:t xml:space="preserve"> </w:t>
-      </w:r>
-      <w:proofErr w:type="spellStart"/>
-      <w:r>
-        <w:t>en</w:t>
-      </w:r>
-      <w:proofErr w:type="spellEnd"/>
-      <w:r>
-        <w:t xml:space="preserve"> ese </w:t>
-      </w:r>
-      <w:proofErr w:type="spellStart"/>
-      <w:r>
-        <w:t>servicio</w:t>
-      </w:r>
-      <w:proofErr w:type="spellEnd"/>
-      <w:r>
-        <w:t>.</w:t>
+      <w:r>
+        <w:t>Ir a la nube de AZURE y se debe buscar el servicio “Custom Deployment” en el buscador de azure y dar clic en ese servicio.</w:t>
       </w:r>
     </w:p>
     <w:p>
@@ -1896,31 +871,7 @@
       </w:pPr>
       <w:r>
         <w:lastRenderedPageBreak/>
-        <w:t xml:space="preserve">Dar </w:t>
-      </w:r>
-      <w:proofErr w:type="spellStart"/>
-      <w:r>
-        <w:t>clic</w:t>
-      </w:r>
-      <w:proofErr w:type="spellEnd"/>
-      <w:r>
-        <w:t xml:space="preserve"> </w:t>
-      </w:r>
-      <w:proofErr w:type="spellStart"/>
-      <w:r>
-        <w:t>en</w:t>
-      </w:r>
-      <w:proofErr w:type="spellEnd"/>
-      <w:r>
-        <w:t xml:space="preserve"> “Build your </w:t>
-      </w:r>
-      <w:proofErr w:type="spellStart"/>
-      <w:r>
-        <w:t>owm</w:t>
-      </w:r>
-      <w:proofErr w:type="spellEnd"/>
-      <w:r>
-        <w:t xml:space="preserve"> template in the editor”</w:t>
+        <w:t>Dar clic en “Build your owm template in the editor”</w:t>
       </w:r>
     </w:p>
     <w:p>
@@ -2012,23 +963,7 @@
         </w:numPr>
       </w:pPr>
       <w:r>
-        <w:t xml:space="preserve">Dar </w:t>
-      </w:r>
-      <w:proofErr w:type="spellStart"/>
-      <w:r>
-        <w:t>clic</w:t>
-      </w:r>
-      <w:proofErr w:type="spellEnd"/>
-      <w:r>
-        <w:t xml:space="preserve"> </w:t>
-      </w:r>
-      <w:proofErr w:type="spellStart"/>
-      <w:r>
-        <w:t>en</w:t>
-      </w:r>
-      <w:proofErr w:type="spellEnd"/>
-      <w:r>
-        <w:t xml:space="preserve"> Load File</w:t>
+        <w:t>Dar clic en Load File</w:t>
       </w:r>
     </w:p>
     <w:p>
@@ -2094,32 +1029,10 @@
           <w:numId w:val="1"/>
         </w:numPr>
       </w:pPr>
-      <w:proofErr w:type="spellStart"/>
       <w:r>
         <w:lastRenderedPageBreak/>
-        <w:t>Cargar</w:t>
-      </w:r>
-      <w:proofErr w:type="spellEnd"/>
-      <w:r>
-        <w:t xml:space="preserve"> </w:t>
-      </w:r>
-      <w:proofErr w:type="spellStart"/>
-      <w:r>
-        <w:t>el</w:t>
-      </w:r>
-      <w:proofErr w:type="spellEnd"/>
-      <w:r>
-        <w:t xml:space="preserve"> </w:t>
-      </w:r>
-      <w:proofErr w:type="spellStart"/>
-      <w:r>
-        <w:t>archivo</w:t>
-      </w:r>
-      <w:proofErr w:type="spellEnd"/>
-      <w:r>
-        <w:t xml:space="preserve"> “</w:t>
-      </w:r>
-      <w:proofErr w:type="spellStart"/>
+        <w:t>Cargar el archivo “</w:t>
+      </w:r>
       <w:r>
         <w:rPr>
           <w:b/>
@@ -2127,7 +1040,6 @@
         </w:rPr>
         <w:t>Continuous_Deployment_ACR</w:t>
       </w:r>
-      <w:proofErr w:type="spellEnd"/>
       <w:r>
         <w:rPr>
           <w:b/>
@@ -2136,32 +1048,8 @@
         <w:t>”</w:t>
       </w:r>
       <w:r>
-        <w:t xml:space="preserve"> que </w:t>
-      </w:r>
-      <w:proofErr w:type="spellStart"/>
-      <w:r>
-        <w:t>fue</w:t>
-      </w:r>
-      <w:proofErr w:type="spellEnd"/>
-      <w:r>
-        <w:t xml:space="preserve"> </w:t>
-      </w:r>
-      <w:proofErr w:type="spellStart"/>
-      <w:r>
-        <w:t>descargado</w:t>
-      </w:r>
-      <w:proofErr w:type="spellEnd"/>
-      <w:r>
-        <w:t xml:space="preserve"> </w:t>
-      </w:r>
-      <w:r>
-        <w:t xml:space="preserve">del </w:t>
-      </w:r>
-      <w:proofErr w:type="spellStart"/>
-      <w:r>
-        <w:t>github</w:t>
-      </w:r>
-      <w:proofErr w:type="spellEnd"/>
+        <w:t xml:space="preserve"> que fue descargado del github</w:t>
+      </w:r>
     </w:p>
     <w:p>
       <w:pPr>
@@ -2177,10 +1065,10 @@
           <w:noProof/>
         </w:rPr>
         <w:drawing>
-          <wp:inline distT="0" distB="0" distL="0" distR="0" wp14:anchorId="7597602A" wp14:editId="4B511FD9">
-            <wp:extent cx="4591050" cy="1924050"/>
+          <wp:inline distT="0" distB="0" distL="0" distR="0" wp14:anchorId="16832FAF" wp14:editId="6C2A6D96">
+            <wp:extent cx="5943600" cy="2287905"/>
             <wp:effectExtent l="0" t="0" r="0" b="0"/>
-            <wp:docPr id="15" name="Picture 15"/>
+            <wp:docPr id="16" name="Picture 16"/>
             <wp:cNvGraphicFramePr>
               <a:graphicFrameLocks xmlns:a="http://schemas.openxmlformats.org/drawingml/2006/main" noChangeAspect="1"/>
             </wp:cNvGraphicFramePr>
@@ -2200,7 +1088,7 @@
                   <pic:spPr>
                     <a:xfrm>
                       <a:off x="0" y="0"/>
-                      <a:ext cx="4591050" cy="1924050"/>
+                      <a:ext cx="5943600" cy="2287905"/>
                     </a:xfrm>
                     <a:prstGeom prst="rect">
                       <a:avLst/>
@@ -2845,6 +1733,7 @@
   <w:style w:type="character" w:default="1" w:styleId="DefaultParagraphFont">
     <w:name w:val="Default Paragraph Font"/>
     <w:uiPriority w:val="1"/>
+    <w:semiHidden/>
     <w:unhideWhenUsed/>
   </w:style>
   <w:style w:type="table" w:default="1" w:styleId="TableNormal">

</xml_diff>